<commit_message>
added histograms to the report
</commit_message>
<xml_diff>
--- a/Report.docx
+++ b/Report.docx
@@ -318,7 +318,7 @@
                 <v:shape id="_x0000_i1025" type="#_x0000_t75" style="width:106.5pt;height:79.5pt" o:ole="" filled="t" fillcolor="blue">
                   <v:imagedata r:id="rId7" o:title=""/>
                 </v:shape>
-                <o:OLEObject Type="Embed" ProgID="MSDraw" ShapeID="_x0000_i1025" DrawAspect="Content" ObjectID="_1515265896" r:id="rId8">
+                <o:OLEObject Type="Embed" ProgID="MSDraw" ShapeID="_x0000_i1025" DrawAspect="Content" ObjectID="_1515267690" r:id="rId8">
                   <o:FieldCodes>\* MERGEFORMAT</o:FieldCodes>
                 </o:OLEObject>
               </w:object>
@@ -2801,23 +2801,33 @@
       <w:pPr>
         <w:pStyle w:val="NoSpacing"/>
         <w:bidi w:val="0"/>
+        <w:jc w:val="center"/>
         <w:rPr>
           <w:rFonts w:ascii="Courier New" w:hAnsi="Courier New" w:cs="Courier New"/>
           <w:sz w:val="20"/>
           <w:szCs w:val="20"/>
         </w:rPr>
       </w:pPr>
-    </w:p>
-    <w:p>
-      <w:pPr>
-        <w:pStyle w:val="NoSpacing"/>
-        <w:bidi w:val="0"/>
+      <w:r>
         <w:rPr>
           <w:rFonts w:ascii="Courier New" w:hAnsi="Courier New" w:cs="Courier New"/>
           <w:sz w:val="20"/>
           <w:szCs w:val="20"/>
         </w:rPr>
-      </w:pPr>
+        <w:drawing>
+          <wp:inline distT="0" distB="0" distL="0" distR="0">
+            <wp:extent cx="4572000" cy="2743200"/>
+            <wp:effectExtent l="19050" t="0" r="19050" b="0"/>
+            <wp:docPr id="3" name="Chart 3"/>
+            <wp:cNvGraphicFramePr/>
+            <a:graphic xmlns:a="http://schemas.openxmlformats.org/drawingml/2006/main">
+              <a:graphicData uri="http://schemas.openxmlformats.org/drawingml/2006/chart">
+                <c:chart xmlns:c="http://schemas.openxmlformats.org/drawingml/2006/chart" xmlns:r="http://schemas.openxmlformats.org/officeDocument/2006/relationships" r:id="rId11"/>
+              </a:graphicData>
+            </a:graphic>
+          </wp:inline>
+        </w:drawing>
+      </w:r>
     </w:p>
     <w:p>
       <w:pPr>
@@ -2845,23 +2855,33 @@
       <w:pPr>
         <w:pStyle w:val="NoSpacing"/>
         <w:bidi w:val="0"/>
+        <w:jc w:val="center"/>
         <w:rPr>
           <w:rFonts w:ascii="Courier New" w:hAnsi="Courier New" w:cs="Courier New"/>
           <w:sz w:val="20"/>
           <w:szCs w:val="20"/>
         </w:rPr>
       </w:pPr>
-    </w:p>
-    <w:p>
-      <w:pPr>
-        <w:pStyle w:val="NoSpacing"/>
-        <w:bidi w:val="0"/>
+      <w:r>
         <w:rPr>
           <w:rFonts w:ascii="Courier New" w:hAnsi="Courier New" w:cs="Courier New"/>
           <w:sz w:val="20"/>
           <w:szCs w:val="20"/>
         </w:rPr>
-      </w:pPr>
+        <w:drawing>
+          <wp:inline distT="0" distB="0" distL="0" distR="0">
+            <wp:extent cx="4572000" cy="2743200"/>
+            <wp:effectExtent l="19050" t="0" r="19050" b="0"/>
+            <wp:docPr id="4" name="Chart 4"/>
+            <wp:cNvGraphicFramePr/>
+            <a:graphic xmlns:a="http://schemas.openxmlformats.org/drawingml/2006/main">
+              <a:graphicData uri="http://schemas.openxmlformats.org/drawingml/2006/chart">
+                <c:chart xmlns:c="http://schemas.openxmlformats.org/drawingml/2006/chart" xmlns:r="http://schemas.openxmlformats.org/officeDocument/2006/relationships" r:id="rId12"/>
+              </a:graphicData>
+            </a:graphic>
+          </wp:inline>
+        </w:drawing>
+      </w:r>
     </w:p>
     <w:p>
       <w:pPr>
@@ -2884,6 +2904,299 @@
           <w:szCs w:val="20"/>
         </w:rPr>
       </w:pPr>
+    </w:p>
+    <w:p>
+      <w:pPr>
+        <w:pStyle w:val="NoSpacing"/>
+        <w:bidi w:val="0"/>
+        <w:jc w:val="center"/>
+        <w:rPr>
+          <w:rFonts w:ascii="Courier New" w:hAnsi="Courier New" w:cs="Courier New"/>
+          <w:sz w:val="20"/>
+          <w:szCs w:val="20"/>
+        </w:rPr>
+      </w:pPr>
+      <w:r>
+        <w:rPr>
+          <w:rFonts w:ascii="Courier New" w:hAnsi="Courier New" w:cs="Courier New"/>
+          <w:sz w:val="20"/>
+          <w:szCs w:val="20"/>
+        </w:rPr>
+        <w:lastRenderedPageBreak/>
+        <w:drawing>
+          <wp:inline distT="0" distB="0" distL="0" distR="0">
+            <wp:extent cx="4572000" cy="2743200"/>
+            <wp:effectExtent l="19050" t="0" r="19050" b="0"/>
+            <wp:docPr id="5" name="Chart 5"/>
+            <wp:cNvGraphicFramePr/>
+            <a:graphic xmlns:a="http://schemas.openxmlformats.org/drawingml/2006/main">
+              <a:graphicData uri="http://schemas.openxmlformats.org/drawingml/2006/chart">
+                <c:chart xmlns:c="http://schemas.openxmlformats.org/drawingml/2006/chart" xmlns:r="http://schemas.openxmlformats.org/officeDocument/2006/relationships" r:id="rId13"/>
+              </a:graphicData>
+            </a:graphic>
+          </wp:inline>
+        </w:drawing>
+      </w:r>
+    </w:p>
+    <w:p>
+      <w:pPr>
+        <w:pStyle w:val="NoSpacing"/>
+        <w:bidi w:val="0"/>
+        <w:rPr>
+          <w:rFonts w:ascii="Courier New" w:hAnsi="Courier New" w:cs="Courier New"/>
+          <w:sz w:val="20"/>
+          <w:szCs w:val="20"/>
+        </w:rPr>
+      </w:pPr>
+    </w:p>
+    <w:p>
+      <w:pPr>
+        <w:pStyle w:val="NoSpacing"/>
+        <w:bidi w:val="0"/>
+        <w:jc w:val="center"/>
+        <w:rPr>
+          <w:rFonts w:ascii="Courier New" w:hAnsi="Courier New" w:cs="Courier New"/>
+          <w:sz w:val="20"/>
+          <w:szCs w:val="20"/>
+        </w:rPr>
+      </w:pPr>
+      <w:r>
+        <w:rPr>
+          <w:rFonts w:ascii="Courier New" w:hAnsi="Courier New" w:cs="Courier New"/>
+          <w:sz w:val="20"/>
+          <w:szCs w:val="20"/>
+        </w:rPr>
+        <w:drawing>
+          <wp:inline distT="0" distB="0" distL="0" distR="0">
+            <wp:extent cx="4572000" cy="2743200"/>
+            <wp:effectExtent l="19050" t="0" r="19050" b="0"/>
+            <wp:docPr id="6" name="Chart 6"/>
+            <wp:cNvGraphicFramePr/>
+            <a:graphic xmlns:a="http://schemas.openxmlformats.org/drawingml/2006/main">
+              <a:graphicData uri="http://schemas.openxmlformats.org/drawingml/2006/chart">
+                <c:chart xmlns:c="http://schemas.openxmlformats.org/drawingml/2006/chart" xmlns:r="http://schemas.openxmlformats.org/officeDocument/2006/relationships" r:id="rId14"/>
+              </a:graphicData>
+            </a:graphic>
+          </wp:inline>
+        </w:drawing>
+      </w:r>
+    </w:p>
+    <w:p>
+      <w:pPr>
+        <w:pStyle w:val="NoSpacing"/>
+        <w:bidi w:val="0"/>
+        <w:rPr>
+          <w:rFonts w:ascii="Courier New" w:hAnsi="Courier New" w:cs="Courier New"/>
+          <w:sz w:val="20"/>
+          <w:szCs w:val="20"/>
+        </w:rPr>
+      </w:pPr>
+    </w:p>
+    <w:p>
+      <w:pPr>
+        <w:pStyle w:val="NoSpacing"/>
+        <w:bidi w:val="0"/>
+        <w:jc w:val="center"/>
+        <w:rPr>
+          <w:rFonts w:ascii="Courier New" w:hAnsi="Courier New" w:cs="Courier New"/>
+          <w:sz w:val="20"/>
+          <w:szCs w:val="20"/>
+        </w:rPr>
+      </w:pPr>
+      <w:r>
+        <w:rPr>
+          <w:rFonts w:ascii="Courier New" w:hAnsi="Courier New" w:cs="Courier New"/>
+          <w:sz w:val="20"/>
+          <w:szCs w:val="20"/>
+        </w:rPr>
+        <w:drawing>
+          <wp:inline distT="0" distB="0" distL="0" distR="0">
+            <wp:extent cx="4572000" cy="2743200"/>
+            <wp:effectExtent l="19050" t="0" r="19050" b="0"/>
+            <wp:docPr id="7" name="Chart 7"/>
+            <wp:cNvGraphicFramePr/>
+            <a:graphic xmlns:a="http://schemas.openxmlformats.org/drawingml/2006/main">
+              <a:graphicData uri="http://schemas.openxmlformats.org/drawingml/2006/chart">
+                <c:chart xmlns:c="http://schemas.openxmlformats.org/drawingml/2006/chart" xmlns:r="http://schemas.openxmlformats.org/officeDocument/2006/relationships" r:id="rId15"/>
+              </a:graphicData>
+            </a:graphic>
+          </wp:inline>
+        </w:drawing>
+      </w:r>
+    </w:p>
+    <w:p>
+      <w:pPr>
+        <w:pStyle w:val="NoSpacing"/>
+        <w:bidi w:val="0"/>
+        <w:rPr>
+          <w:rFonts w:ascii="Courier New" w:hAnsi="Courier New" w:cs="Courier New"/>
+          <w:sz w:val="20"/>
+          <w:szCs w:val="20"/>
+        </w:rPr>
+      </w:pPr>
+    </w:p>
+    <w:p>
+      <w:pPr>
+        <w:pStyle w:val="NoSpacing"/>
+        <w:bidi w:val="0"/>
+        <w:jc w:val="center"/>
+        <w:rPr>
+          <w:rFonts w:ascii="Courier New" w:hAnsi="Courier New" w:cs="Courier New"/>
+          <w:sz w:val="20"/>
+          <w:szCs w:val="20"/>
+        </w:rPr>
+      </w:pPr>
+      <w:r>
+        <w:rPr>
+          <w:rFonts w:ascii="Courier New" w:hAnsi="Courier New" w:cs="Courier New"/>
+          <w:sz w:val="20"/>
+          <w:szCs w:val="20"/>
+        </w:rPr>
+        <w:lastRenderedPageBreak/>
+        <w:drawing>
+          <wp:inline distT="0" distB="0" distL="0" distR="0">
+            <wp:extent cx="4572000" cy="2743200"/>
+            <wp:effectExtent l="19050" t="0" r="19050" b="0"/>
+            <wp:docPr id="8" name="Chart 8"/>
+            <wp:cNvGraphicFramePr/>
+            <a:graphic xmlns:a="http://schemas.openxmlformats.org/drawingml/2006/main">
+              <a:graphicData uri="http://schemas.openxmlformats.org/drawingml/2006/chart">
+                <c:chart xmlns:c="http://schemas.openxmlformats.org/drawingml/2006/chart" xmlns:r="http://schemas.openxmlformats.org/officeDocument/2006/relationships" r:id="rId16"/>
+              </a:graphicData>
+            </a:graphic>
+          </wp:inline>
+        </w:drawing>
+      </w:r>
+    </w:p>
+    <w:p>
+      <w:pPr>
+        <w:pStyle w:val="NoSpacing"/>
+        <w:bidi w:val="0"/>
+        <w:rPr>
+          <w:rFonts w:ascii="Courier New" w:hAnsi="Courier New" w:cs="Courier New"/>
+          <w:sz w:val="20"/>
+          <w:szCs w:val="20"/>
+        </w:rPr>
+      </w:pPr>
+    </w:p>
+    <w:p>
+      <w:pPr>
+        <w:pStyle w:val="NoSpacing"/>
+        <w:bidi w:val="0"/>
+        <w:jc w:val="center"/>
+        <w:rPr>
+          <w:rFonts w:ascii="Courier New" w:hAnsi="Courier New" w:cs="Courier New"/>
+          <w:sz w:val="20"/>
+          <w:szCs w:val="20"/>
+        </w:rPr>
+      </w:pPr>
+      <w:r>
+        <w:rPr>
+          <w:rFonts w:ascii="Courier New" w:hAnsi="Courier New" w:cs="Courier New"/>
+          <w:sz w:val="20"/>
+          <w:szCs w:val="20"/>
+        </w:rPr>
+        <w:drawing>
+          <wp:inline distT="0" distB="0" distL="0" distR="0">
+            <wp:extent cx="4572000" cy="2743200"/>
+            <wp:effectExtent l="19050" t="0" r="19050" b="0"/>
+            <wp:docPr id="9" name="Chart 9"/>
+            <wp:cNvGraphicFramePr/>
+            <a:graphic xmlns:a="http://schemas.openxmlformats.org/drawingml/2006/main">
+              <a:graphicData uri="http://schemas.openxmlformats.org/drawingml/2006/chart">
+                <c:chart xmlns:c="http://schemas.openxmlformats.org/drawingml/2006/chart" xmlns:r="http://schemas.openxmlformats.org/officeDocument/2006/relationships" r:id="rId17"/>
+              </a:graphicData>
+            </a:graphic>
+          </wp:inline>
+        </w:drawing>
+      </w:r>
+    </w:p>
+    <w:p>
+      <w:pPr>
+        <w:pStyle w:val="NoSpacing"/>
+        <w:bidi w:val="0"/>
+        <w:rPr>
+          <w:rFonts w:ascii="Courier New" w:hAnsi="Courier New" w:cs="Courier New"/>
+          <w:sz w:val="20"/>
+          <w:szCs w:val="20"/>
+        </w:rPr>
+      </w:pPr>
+    </w:p>
+    <w:p>
+      <w:pPr>
+        <w:pStyle w:val="NoSpacing"/>
+        <w:bidi w:val="0"/>
+        <w:jc w:val="center"/>
+        <w:rPr>
+          <w:rFonts w:ascii="Courier New" w:hAnsi="Courier New" w:cs="Courier New"/>
+          <w:sz w:val="20"/>
+          <w:szCs w:val="20"/>
+        </w:rPr>
+      </w:pPr>
+      <w:r>
+        <w:rPr>
+          <w:rFonts w:ascii="Courier New" w:hAnsi="Courier New" w:cs="Courier New"/>
+          <w:sz w:val="20"/>
+          <w:szCs w:val="20"/>
+        </w:rPr>
+        <w:drawing>
+          <wp:inline distT="0" distB="0" distL="0" distR="0">
+            <wp:extent cx="4572000" cy="2743200"/>
+            <wp:effectExtent l="19050" t="0" r="19050" b="0"/>
+            <wp:docPr id="10" name="Chart 10"/>
+            <wp:cNvGraphicFramePr/>
+            <a:graphic xmlns:a="http://schemas.openxmlformats.org/drawingml/2006/main">
+              <a:graphicData uri="http://schemas.openxmlformats.org/drawingml/2006/chart">
+                <c:chart xmlns:c="http://schemas.openxmlformats.org/drawingml/2006/chart" xmlns:r="http://schemas.openxmlformats.org/officeDocument/2006/relationships" r:id="rId18"/>
+              </a:graphicData>
+            </a:graphic>
+          </wp:inline>
+        </w:drawing>
+      </w:r>
+    </w:p>
+    <w:p>
+      <w:pPr>
+        <w:pStyle w:val="NoSpacing"/>
+        <w:bidi w:val="0"/>
+        <w:rPr>
+          <w:rFonts w:ascii="Courier New" w:hAnsi="Courier New" w:cs="Courier New"/>
+          <w:sz w:val="20"/>
+          <w:szCs w:val="20"/>
+        </w:rPr>
+      </w:pPr>
+    </w:p>
+    <w:p>
+      <w:pPr>
+        <w:pStyle w:val="NoSpacing"/>
+        <w:bidi w:val="0"/>
+        <w:jc w:val="center"/>
+        <w:rPr>
+          <w:rFonts w:ascii="Courier New" w:hAnsi="Courier New" w:cs="Courier New"/>
+          <w:sz w:val="20"/>
+          <w:szCs w:val="20"/>
+        </w:rPr>
+      </w:pPr>
+      <w:r>
+        <w:rPr>
+          <w:rFonts w:ascii="Courier New" w:hAnsi="Courier New" w:cs="Courier New"/>
+          <w:sz w:val="20"/>
+          <w:szCs w:val="20"/>
+        </w:rPr>
+        <w:lastRenderedPageBreak/>
+        <w:drawing>
+          <wp:inline distT="0" distB="0" distL="0" distR="0">
+            <wp:extent cx="4572000" cy="2743200"/>
+            <wp:effectExtent l="19050" t="0" r="19050" b="0"/>
+            <wp:docPr id="11" name="Chart 11"/>
+            <wp:cNvGraphicFramePr/>
+            <a:graphic xmlns:a="http://schemas.openxmlformats.org/drawingml/2006/main">
+              <a:graphicData uri="http://schemas.openxmlformats.org/drawingml/2006/chart">
+                <c:chart xmlns:c="http://schemas.openxmlformats.org/drawingml/2006/chart" xmlns:r="http://schemas.openxmlformats.org/officeDocument/2006/relationships" r:id="rId19"/>
+              </a:graphicData>
+            </a:graphic>
+          </wp:inline>
+        </w:drawing>
+      </w:r>
     </w:p>
     <w:p>
       <w:pPr>
@@ -3102,7 +3415,7 @@
       </w:pPr>
     </w:p>
     <w:sectPr>
-      <w:footerReference w:type="default" r:id="rId11"/>
+      <w:footerReference w:type="default" r:id="rId20"/>
       <w:pgSz w:w="11906" w:h="16838"/>
       <w:pgMar w:top="1440" w:right="1080" w:bottom="1440" w:left="1080" w:header="708" w:footer="708" w:gutter="0"/>
       <w:cols w:space="708"/>
@@ -4339,23 +4652,23 @@
             </c:numRef>
           </c:yVal>
         </c:ser>
-        <c:axId val="113603712"/>
-        <c:axId val="115780608"/>
+        <c:axId val="113602944"/>
+        <c:axId val="113618944"/>
       </c:scatterChart>
       <c:valAx>
-        <c:axId val="113603712"/>
+        <c:axId val="113602944"/>
         <c:scaling>
           <c:orientation val="minMax"/>
         </c:scaling>
         <c:axPos val="b"/>
         <c:numFmt formatCode="General" sourceLinked="1"/>
         <c:tickLblPos val="nextTo"/>
-        <c:crossAx val="115780608"/>
+        <c:crossAx val="113618944"/>
         <c:crosses val="autoZero"/>
         <c:crossBetween val="midCat"/>
       </c:valAx>
       <c:valAx>
-        <c:axId val="115780608"/>
+        <c:axId val="113618944"/>
         <c:scaling>
           <c:orientation val="minMax"/>
         </c:scaling>
@@ -4363,9 +4676,317 @@
         <c:majorGridlines/>
         <c:numFmt formatCode="0" sourceLinked="0"/>
         <c:tickLblPos val="nextTo"/>
-        <c:crossAx val="113603712"/>
+        <c:crossAx val="113602944"/>
         <c:crosses val="autoZero"/>
         <c:crossBetween val="midCat"/>
+      </c:valAx>
+    </c:plotArea>
+    <c:legend>
+      <c:legendPos val="r"/>
+    </c:legend>
+    <c:plotVisOnly val="1"/>
+  </c:chart>
+  <c:externalData r:id="rId1"/>
+</c:chartSpace>
+</file>
+
+<file path=word/charts/chart10.xml><?xml version="1.0" encoding="utf-8"?>
+<c:chartSpace xmlns:c="http://schemas.openxmlformats.org/drawingml/2006/chart" xmlns:a="http://schemas.openxmlformats.org/drawingml/2006/main" xmlns:r="http://schemas.openxmlformats.org/officeDocument/2006/relationships">
+  <c:date1904 val="1"/>
+  <c:lang val="en-US"/>
+  <c:chart>
+    <c:title>
+      <c:tx>
+        <c:rich>
+          <a:bodyPr/>
+          <a:lstStyle/>
+          <a:p>
+            <a:pPr>
+              <a:defRPr/>
+            </a:pPr>
+            <a:r>
+              <a:rPr lang="en-US" sz="1200" b="0"/>
+              <a:t>Cluster</a:t>
+            </a:r>
+            <a:r>
+              <a:rPr lang="en-US" sz="1200" b="0" baseline="0"/>
+              <a:t> 8 Histogram</a:t>
+            </a:r>
+          </a:p>
+          <a:p>
+            <a:pPr>
+              <a:defRPr/>
+            </a:pPr>
+            <a:r>
+              <a:rPr lang="en-US" sz="1200" b="0" baseline="0"/>
+              <a:t>Main Topic: grain</a:t>
+            </a:r>
+          </a:p>
+        </c:rich>
+      </c:tx>
+    </c:title>
+    <c:plotArea>
+      <c:layout/>
+      <c:barChart>
+        <c:barDir val="col"/>
+        <c:grouping val="clustered"/>
+        <c:ser>
+          <c:idx val="0"/>
+          <c:order val="0"/>
+          <c:cat>
+            <c:strRef>
+              <c:f>Sheet2!$B$2:$J$2</c:f>
+              <c:strCache>
+                <c:ptCount val="9"/>
+                <c:pt idx="0">
+                  <c:v>acq</c:v>
+                </c:pt>
+                <c:pt idx="1">
+                  <c:v>money-fx</c:v>
+                </c:pt>
+                <c:pt idx="2">
+                  <c:v>grain</c:v>
+                </c:pt>
+                <c:pt idx="3">
+                  <c:v>crude</c:v>
+                </c:pt>
+                <c:pt idx="4">
+                  <c:v>trade</c:v>
+                </c:pt>
+                <c:pt idx="5">
+                  <c:v>interest</c:v>
+                </c:pt>
+                <c:pt idx="6">
+                  <c:v>ship</c:v>
+                </c:pt>
+                <c:pt idx="7">
+                  <c:v>wheat</c:v>
+                </c:pt>
+                <c:pt idx="8">
+                  <c:v>corn</c:v>
+                </c:pt>
+              </c:strCache>
+            </c:strRef>
+          </c:cat>
+          <c:val>
+            <c:numRef>
+              <c:f>Sheet2!$B$10:$J$10</c:f>
+              <c:numCache>
+                <c:formatCode>General</c:formatCode>
+                <c:ptCount val="9"/>
+                <c:pt idx="0">
+                  <c:v>1</c:v>
+                </c:pt>
+                <c:pt idx="1">
+                  <c:v>2</c:v>
+                </c:pt>
+                <c:pt idx="2">
+                  <c:v>168</c:v>
+                </c:pt>
+                <c:pt idx="3">
+                  <c:v>6</c:v>
+                </c:pt>
+                <c:pt idx="4">
+                  <c:v>11</c:v>
+                </c:pt>
+                <c:pt idx="5">
+                  <c:v>0</c:v>
+                </c:pt>
+                <c:pt idx="6">
+                  <c:v>14</c:v>
+                </c:pt>
+                <c:pt idx="7">
+                  <c:v>89</c:v>
+                </c:pt>
+                <c:pt idx="8">
+                  <c:v>58</c:v>
+                </c:pt>
+              </c:numCache>
+            </c:numRef>
+          </c:val>
+        </c:ser>
+        <c:axId val="125006976"/>
+        <c:axId val="125008512"/>
+      </c:barChart>
+      <c:catAx>
+        <c:axId val="125006976"/>
+        <c:scaling>
+          <c:orientation val="minMax"/>
+        </c:scaling>
+        <c:axPos val="b"/>
+        <c:tickLblPos val="nextTo"/>
+        <c:crossAx val="125008512"/>
+        <c:crosses val="autoZero"/>
+        <c:auto val="1"/>
+        <c:lblAlgn val="ctr"/>
+        <c:lblOffset val="100"/>
+      </c:catAx>
+      <c:valAx>
+        <c:axId val="125008512"/>
+        <c:scaling>
+          <c:orientation val="minMax"/>
+        </c:scaling>
+        <c:axPos val="l"/>
+        <c:majorGridlines/>
+        <c:numFmt formatCode="General" sourceLinked="1"/>
+        <c:tickLblPos val="nextTo"/>
+        <c:crossAx val="125006976"/>
+        <c:crosses val="autoZero"/>
+        <c:crossBetween val="between"/>
+      </c:valAx>
+    </c:plotArea>
+    <c:legend>
+      <c:legendPos val="r"/>
+    </c:legend>
+    <c:plotVisOnly val="1"/>
+  </c:chart>
+  <c:externalData r:id="rId1"/>
+</c:chartSpace>
+</file>
+
+<file path=word/charts/chart11.xml><?xml version="1.0" encoding="utf-8"?>
+<c:chartSpace xmlns:c="http://schemas.openxmlformats.org/drawingml/2006/chart" xmlns:a="http://schemas.openxmlformats.org/drawingml/2006/main" xmlns:r="http://schemas.openxmlformats.org/officeDocument/2006/relationships">
+  <c:date1904 val="1"/>
+  <c:lang val="en-US"/>
+  <c:chart>
+    <c:title>
+      <c:tx>
+        <c:rich>
+          <a:bodyPr/>
+          <a:lstStyle/>
+          <a:p>
+            <a:pPr>
+              <a:defRPr/>
+            </a:pPr>
+            <a:r>
+              <a:rPr lang="en-US" sz="1200" b="0"/>
+              <a:t>Cluster</a:t>
+            </a:r>
+            <a:r>
+              <a:rPr lang="en-US" sz="1200" b="0" baseline="0"/>
+              <a:t> 9 Histogram</a:t>
+            </a:r>
+          </a:p>
+          <a:p>
+            <a:pPr>
+              <a:defRPr/>
+            </a:pPr>
+            <a:r>
+              <a:rPr lang="en-US" sz="1200" b="0" baseline="0"/>
+              <a:t>Main Topic: trade</a:t>
+            </a:r>
+          </a:p>
+        </c:rich>
+      </c:tx>
+    </c:title>
+    <c:plotArea>
+      <c:layout/>
+      <c:barChart>
+        <c:barDir val="col"/>
+        <c:grouping val="clustered"/>
+        <c:ser>
+          <c:idx val="0"/>
+          <c:order val="0"/>
+          <c:cat>
+            <c:strRef>
+              <c:f>Sheet2!$B$2:$J$2</c:f>
+              <c:strCache>
+                <c:ptCount val="9"/>
+                <c:pt idx="0">
+                  <c:v>acq</c:v>
+                </c:pt>
+                <c:pt idx="1">
+                  <c:v>money-fx</c:v>
+                </c:pt>
+                <c:pt idx="2">
+                  <c:v>grain</c:v>
+                </c:pt>
+                <c:pt idx="3">
+                  <c:v>crude</c:v>
+                </c:pt>
+                <c:pt idx="4">
+                  <c:v>trade</c:v>
+                </c:pt>
+                <c:pt idx="5">
+                  <c:v>interest</c:v>
+                </c:pt>
+                <c:pt idx="6">
+                  <c:v>ship</c:v>
+                </c:pt>
+                <c:pt idx="7">
+                  <c:v>wheat</c:v>
+                </c:pt>
+                <c:pt idx="8">
+                  <c:v>corn</c:v>
+                </c:pt>
+              </c:strCache>
+            </c:strRef>
+          </c:cat>
+          <c:val>
+            <c:numRef>
+              <c:f>Sheet2!$B$11:$J$11</c:f>
+              <c:numCache>
+                <c:formatCode>General</c:formatCode>
+                <c:ptCount val="9"/>
+                <c:pt idx="0">
+                  <c:v>9</c:v>
+                </c:pt>
+                <c:pt idx="1">
+                  <c:v>89</c:v>
+                </c:pt>
+                <c:pt idx="2">
+                  <c:v>13</c:v>
+                </c:pt>
+                <c:pt idx="3">
+                  <c:v>13</c:v>
+                </c:pt>
+                <c:pt idx="4">
+                  <c:v>228</c:v>
+                </c:pt>
+                <c:pt idx="5">
+                  <c:v>18</c:v>
+                </c:pt>
+                <c:pt idx="6">
+                  <c:v>1</c:v>
+                </c:pt>
+                <c:pt idx="7">
+                  <c:v>3</c:v>
+                </c:pt>
+                <c:pt idx="8">
+                  <c:v>5</c:v>
+                </c:pt>
+              </c:numCache>
+            </c:numRef>
+          </c:val>
+        </c:ser>
+        <c:axId val="125016320"/>
+        <c:axId val="125636608"/>
+      </c:barChart>
+      <c:catAx>
+        <c:axId val="125016320"/>
+        <c:scaling>
+          <c:orientation val="minMax"/>
+        </c:scaling>
+        <c:axPos val="b"/>
+        <c:tickLblPos val="nextTo"/>
+        <c:crossAx val="125636608"/>
+        <c:crosses val="autoZero"/>
+        <c:auto val="1"/>
+        <c:lblAlgn val="ctr"/>
+        <c:lblOffset val="100"/>
+      </c:catAx>
+      <c:valAx>
+        <c:axId val="125636608"/>
+        <c:scaling>
+          <c:orientation val="minMax"/>
+        </c:scaling>
+        <c:axPos val="l"/>
+        <c:majorGridlines/>
+        <c:numFmt formatCode="General" sourceLinked="1"/>
+        <c:tickLblPos val="nextTo"/>
+        <c:crossAx val="125016320"/>
+        <c:crosses val="autoZero"/>
+        <c:crossBetween val="between"/>
       </c:valAx>
     </c:plotArea>
     <c:legend>
@@ -4482,22 +5103,22 @@
             </c:numRef>
           </c:yVal>
         </c:ser>
-        <c:axId val="115903488"/>
-        <c:axId val="144664064"/>
+        <c:axId val="114580864"/>
+        <c:axId val="114592768"/>
       </c:scatterChart>
       <c:valAx>
-        <c:axId val="115903488"/>
+        <c:axId val="114580864"/>
         <c:scaling>
           <c:orientation val="minMax"/>
         </c:scaling>
         <c:axPos val="b"/>
         <c:tickLblPos val="nextTo"/>
-        <c:crossAx val="144664064"/>
+        <c:crossAx val="114592768"/>
         <c:crosses val="autoZero"/>
         <c:crossBetween val="midCat"/>
       </c:valAx>
       <c:valAx>
-        <c:axId val="144664064"/>
+        <c:axId val="114592768"/>
         <c:scaling>
           <c:orientation val="minMax"/>
         </c:scaling>
@@ -4505,9 +5126,1094 @@
         <c:majorGridlines/>
         <c:numFmt formatCode="0.000000" sourceLinked="1"/>
         <c:tickLblPos val="nextTo"/>
-        <c:crossAx val="115903488"/>
+        <c:crossAx val="114580864"/>
         <c:crosses val="autoZero"/>
         <c:crossBetween val="midCat"/>
+      </c:valAx>
+    </c:plotArea>
+    <c:legend>
+      <c:legendPos val="r"/>
+    </c:legend>
+    <c:plotVisOnly val="1"/>
+  </c:chart>
+  <c:externalData r:id="rId1"/>
+</c:chartSpace>
+</file>
+
+<file path=word/charts/chart3.xml><?xml version="1.0" encoding="utf-8"?>
+<c:chartSpace xmlns:c="http://schemas.openxmlformats.org/drawingml/2006/chart" xmlns:a="http://schemas.openxmlformats.org/drawingml/2006/main" xmlns:r="http://schemas.openxmlformats.org/officeDocument/2006/relationships">
+  <c:date1904 val="1"/>
+  <c:lang val="en-US"/>
+  <c:chart>
+    <c:title>
+      <c:tx>
+        <c:rich>
+          <a:bodyPr/>
+          <a:lstStyle/>
+          <a:p>
+            <a:pPr>
+              <a:defRPr/>
+            </a:pPr>
+            <a:r>
+              <a:rPr lang="en-US" sz="1200" b="0"/>
+              <a:t>Cluster</a:t>
+            </a:r>
+            <a:r>
+              <a:rPr lang="en-US" sz="1200" b="0" baseline="0"/>
+              <a:t> 1 Histogram</a:t>
+            </a:r>
+          </a:p>
+          <a:p>
+            <a:pPr>
+              <a:defRPr/>
+            </a:pPr>
+            <a:r>
+              <a:rPr lang="en-US" sz="1200" b="0" baseline="0"/>
+              <a:t>Main Topic: money-fx</a:t>
+            </a:r>
+            <a:endParaRPr lang="en-US" sz="1200" b="0"/>
+          </a:p>
+        </c:rich>
+      </c:tx>
+    </c:title>
+    <c:plotArea>
+      <c:layout/>
+      <c:barChart>
+        <c:barDir val="col"/>
+        <c:grouping val="clustered"/>
+        <c:ser>
+          <c:idx val="0"/>
+          <c:order val="0"/>
+          <c:cat>
+            <c:strRef>
+              <c:f>Sheet2!$B$2:$J$2</c:f>
+              <c:strCache>
+                <c:ptCount val="9"/>
+                <c:pt idx="0">
+                  <c:v>acq</c:v>
+                </c:pt>
+                <c:pt idx="1">
+                  <c:v>money-fx</c:v>
+                </c:pt>
+                <c:pt idx="2">
+                  <c:v>grain</c:v>
+                </c:pt>
+                <c:pt idx="3">
+                  <c:v>crude</c:v>
+                </c:pt>
+                <c:pt idx="4">
+                  <c:v>trade</c:v>
+                </c:pt>
+                <c:pt idx="5">
+                  <c:v>interest</c:v>
+                </c:pt>
+                <c:pt idx="6">
+                  <c:v>ship</c:v>
+                </c:pt>
+                <c:pt idx="7">
+                  <c:v>wheat</c:v>
+                </c:pt>
+                <c:pt idx="8">
+                  <c:v>corn</c:v>
+                </c:pt>
+              </c:strCache>
+            </c:strRef>
+          </c:cat>
+          <c:val>
+            <c:numRef>
+              <c:f>Sheet2!$B$3:$J$3</c:f>
+              <c:numCache>
+                <c:formatCode>General</c:formatCode>
+                <c:ptCount val="9"/>
+                <c:pt idx="0">
+                  <c:v>0</c:v>
+                </c:pt>
+                <c:pt idx="1">
+                  <c:v>257</c:v>
+                </c:pt>
+                <c:pt idx="2">
+                  <c:v>9</c:v>
+                </c:pt>
+                <c:pt idx="3">
+                  <c:v>7</c:v>
+                </c:pt>
+                <c:pt idx="4">
+                  <c:v>4</c:v>
+                </c:pt>
+                <c:pt idx="5">
+                  <c:v>119</c:v>
+                </c:pt>
+                <c:pt idx="6">
+                  <c:v>4</c:v>
+                </c:pt>
+                <c:pt idx="7">
+                  <c:v>7</c:v>
+                </c:pt>
+                <c:pt idx="8">
+                  <c:v>2</c:v>
+                </c:pt>
+              </c:numCache>
+            </c:numRef>
+          </c:val>
+        </c:ser>
+        <c:axId val="115780992"/>
+        <c:axId val="115894912"/>
+      </c:barChart>
+      <c:catAx>
+        <c:axId val="115780992"/>
+        <c:scaling>
+          <c:orientation val="minMax"/>
+        </c:scaling>
+        <c:axPos val="b"/>
+        <c:tickLblPos val="nextTo"/>
+        <c:crossAx val="115894912"/>
+        <c:crosses val="autoZero"/>
+        <c:auto val="1"/>
+        <c:lblAlgn val="ctr"/>
+        <c:lblOffset val="100"/>
+      </c:catAx>
+      <c:valAx>
+        <c:axId val="115894912"/>
+        <c:scaling>
+          <c:orientation val="minMax"/>
+        </c:scaling>
+        <c:axPos val="l"/>
+        <c:majorGridlines/>
+        <c:numFmt formatCode="General" sourceLinked="1"/>
+        <c:tickLblPos val="nextTo"/>
+        <c:crossAx val="115780992"/>
+        <c:crosses val="autoZero"/>
+        <c:crossBetween val="between"/>
+      </c:valAx>
+    </c:plotArea>
+    <c:legend>
+      <c:legendPos val="r"/>
+    </c:legend>
+    <c:plotVisOnly val="1"/>
+  </c:chart>
+  <c:externalData r:id="rId1"/>
+</c:chartSpace>
+</file>
+
+<file path=word/charts/chart4.xml><?xml version="1.0" encoding="utf-8"?>
+<c:chartSpace xmlns:c="http://schemas.openxmlformats.org/drawingml/2006/chart" xmlns:a="http://schemas.openxmlformats.org/drawingml/2006/main" xmlns:r="http://schemas.openxmlformats.org/officeDocument/2006/relationships">
+  <c:date1904 val="1"/>
+  <c:lang val="en-US"/>
+  <c:chart>
+    <c:title>
+      <c:tx>
+        <c:rich>
+          <a:bodyPr/>
+          <a:lstStyle/>
+          <a:p>
+            <a:pPr>
+              <a:defRPr/>
+            </a:pPr>
+            <a:r>
+              <a:rPr lang="en-US" sz="1200" b="0"/>
+              <a:t>Cluster</a:t>
+            </a:r>
+            <a:r>
+              <a:rPr lang="en-US" sz="1200" b="0" baseline="0"/>
+              <a:t> 2 Histogram</a:t>
+            </a:r>
+          </a:p>
+          <a:p>
+            <a:pPr>
+              <a:defRPr/>
+            </a:pPr>
+            <a:r>
+              <a:rPr lang="en-US" sz="1200" b="0" baseline="0"/>
+              <a:t>Main Topic: ship</a:t>
+            </a:r>
+            <a:endParaRPr lang="en-US" sz="1200" b="0"/>
+          </a:p>
+        </c:rich>
+      </c:tx>
+    </c:title>
+    <c:plotArea>
+      <c:layout/>
+      <c:barChart>
+        <c:barDir val="col"/>
+        <c:grouping val="clustered"/>
+        <c:ser>
+          <c:idx val="0"/>
+          <c:order val="0"/>
+          <c:cat>
+            <c:strRef>
+              <c:f>Sheet2!$B$2:$J$2</c:f>
+              <c:strCache>
+                <c:ptCount val="9"/>
+                <c:pt idx="0">
+                  <c:v>acq</c:v>
+                </c:pt>
+                <c:pt idx="1">
+                  <c:v>money-fx</c:v>
+                </c:pt>
+                <c:pt idx="2">
+                  <c:v>grain</c:v>
+                </c:pt>
+                <c:pt idx="3">
+                  <c:v>crude</c:v>
+                </c:pt>
+                <c:pt idx="4">
+                  <c:v>trade</c:v>
+                </c:pt>
+                <c:pt idx="5">
+                  <c:v>interest</c:v>
+                </c:pt>
+                <c:pt idx="6">
+                  <c:v>ship</c:v>
+                </c:pt>
+                <c:pt idx="7">
+                  <c:v>wheat</c:v>
+                </c:pt>
+                <c:pt idx="8">
+                  <c:v>corn</c:v>
+                </c:pt>
+              </c:strCache>
+            </c:strRef>
+          </c:cat>
+          <c:val>
+            <c:numRef>
+              <c:f>Sheet2!$B$4:$J$4</c:f>
+              <c:numCache>
+                <c:formatCode>General</c:formatCode>
+                <c:ptCount val="9"/>
+                <c:pt idx="0">
+                  <c:v>4</c:v>
+                </c:pt>
+                <c:pt idx="1">
+                  <c:v>2</c:v>
+                </c:pt>
+                <c:pt idx="2">
+                  <c:v>10</c:v>
+                </c:pt>
+                <c:pt idx="3">
+                  <c:v>54</c:v>
+                </c:pt>
+                <c:pt idx="4">
+                  <c:v>0</c:v>
+                </c:pt>
+                <c:pt idx="5">
+                  <c:v>0</c:v>
+                </c:pt>
+                <c:pt idx="6">
+                  <c:v>117</c:v>
+                </c:pt>
+                <c:pt idx="7">
+                  <c:v>2</c:v>
+                </c:pt>
+                <c:pt idx="8">
+                  <c:v>0</c:v>
+                </c:pt>
+              </c:numCache>
+            </c:numRef>
+          </c:val>
+        </c:ser>
+        <c:axId val="94807936"/>
+        <c:axId val="94809472"/>
+      </c:barChart>
+      <c:catAx>
+        <c:axId val="94807936"/>
+        <c:scaling>
+          <c:orientation val="minMax"/>
+        </c:scaling>
+        <c:axPos val="b"/>
+        <c:tickLblPos val="nextTo"/>
+        <c:crossAx val="94809472"/>
+        <c:crosses val="autoZero"/>
+        <c:auto val="1"/>
+        <c:lblAlgn val="ctr"/>
+        <c:lblOffset val="100"/>
+      </c:catAx>
+      <c:valAx>
+        <c:axId val="94809472"/>
+        <c:scaling>
+          <c:orientation val="minMax"/>
+        </c:scaling>
+        <c:axPos val="l"/>
+        <c:majorGridlines/>
+        <c:numFmt formatCode="General" sourceLinked="1"/>
+        <c:tickLblPos val="nextTo"/>
+        <c:crossAx val="94807936"/>
+        <c:crosses val="autoZero"/>
+        <c:crossBetween val="between"/>
+      </c:valAx>
+    </c:plotArea>
+    <c:legend>
+      <c:legendPos val="r"/>
+    </c:legend>
+    <c:plotVisOnly val="1"/>
+  </c:chart>
+  <c:externalData r:id="rId1"/>
+</c:chartSpace>
+</file>
+
+<file path=word/charts/chart5.xml><?xml version="1.0" encoding="utf-8"?>
+<c:chartSpace xmlns:c="http://schemas.openxmlformats.org/drawingml/2006/chart" xmlns:a="http://schemas.openxmlformats.org/drawingml/2006/main" xmlns:r="http://schemas.openxmlformats.org/officeDocument/2006/relationships">
+  <c:date1904 val="1"/>
+  <c:lang val="en-US"/>
+  <c:chart>
+    <c:title>
+      <c:tx>
+        <c:rich>
+          <a:bodyPr/>
+          <a:lstStyle/>
+          <a:p>
+            <a:pPr>
+              <a:defRPr/>
+            </a:pPr>
+            <a:r>
+              <a:rPr lang="en-US" sz="1200" b="0"/>
+              <a:t>Cluster</a:t>
+            </a:r>
+            <a:r>
+              <a:rPr lang="en-US" sz="1200" b="0" baseline="0"/>
+              <a:t> 3 Histogram</a:t>
+            </a:r>
+          </a:p>
+          <a:p>
+            <a:pPr>
+              <a:defRPr/>
+            </a:pPr>
+            <a:r>
+              <a:rPr lang="en-US" sz="1200" b="0" baseline="0"/>
+              <a:t>Main Topic: grain</a:t>
+            </a:r>
+            <a:endParaRPr lang="en-US" sz="1200" b="0"/>
+          </a:p>
+        </c:rich>
+      </c:tx>
+    </c:title>
+    <c:plotArea>
+      <c:layout/>
+      <c:barChart>
+        <c:barDir val="col"/>
+        <c:grouping val="clustered"/>
+        <c:ser>
+          <c:idx val="0"/>
+          <c:order val="0"/>
+          <c:cat>
+            <c:strRef>
+              <c:f>Sheet2!$B$2:$J$2</c:f>
+              <c:strCache>
+                <c:ptCount val="9"/>
+                <c:pt idx="0">
+                  <c:v>acq</c:v>
+                </c:pt>
+                <c:pt idx="1">
+                  <c:v>money-fx</c:v>
+                </c:pt>
+                <c:pt idx="2">
+                  <c:v>grain</c:v>
+                </c:pt>
+                <c:pt idx="3">
+                  <c:v>crude</c:v>
+                </c:pt>
+                <c:pt idx="4">
+                  <c:v>trade</c:v>
+                </c:pt>
+                <c:pt idx="5">
+                  <c:v>interest</c:v>
+                </c:pt>
+                <c:pt idx="6">
+                  <c:v>ship</c:v>
+                </c:pt>
+                <c:pt idx="7">
+                  <c:v>wheat</c:v>
+                </c:pt>
+                <c:pt idx="8">
+                  <c:v>corn</c:v>
+                </c:pt>
+              </c:strCache>
+            </c:strRef>
+          </c:cat>
+          <c:val>
+            <c:numRef>
+              <c:f>Sheet2!$B$5:$J$5</c:f>
+              <c:numCache>
+                <c:formatCode>General</c:formatCode>
+                <c:ptCount val="9"/>
+                <c:pt idx="0">
+                  <c:v>1</c:v>
+                </c:pt>
+                <c:pt idx="1">
+                  <c:v>2</c:v>
+                </c:pt>
+                <c:pt idx="2">
+                  <c:v>53</c:v>
+                </c:pt>
+                <c:pt idx="3">
+                  <c:v>22</c:v>
+                </c:pt>
+                <c:pt idx="4">
+                  <c:v>1</c:v>
+                </c:pt>
+                <c:pt idx="5">
+                  <c:v>9</c:v>
+                </c:pt>
+                <c:pt idx="6">
+                  <c:v>14</c:v>
+                </c:pt>
+                <c:pt idx="7">
+                  <c:v>28</c:v>
+                </c:pt>
+                <c:pt idx="8">
+                  <c:v>30</c:v>
+                </c:pt>
+              </c:numCache>
+            </c:numRef>
+          </c:val>
+        </c:ser>
+        <c:axId val="94899200"/>
+        <c:axId val="102318848"/>
+      </c:barChart>
+      <c:catAx>
+        <c:axId val="94899200"/>
+        <c:scaling>
+          <c:orientation val="minMax"/>
+        </c:scaling>
+        <c:axPos val="b"/>
+        <c:tickLblPos val="nextTo"/>
+        <c:crossAx val="102318848"/>
+        <c:crosses val="autoZero"/>
+        <c:auto val="1"/>
+        <c:lblAlgn val="ctr"/>
+        <c:lblOffset val="100"/>
+      </c:catAx>
+      <c:valAx>
+        <c:axId val="102318848"/>
+        <c:scaling>
+          <c:orientation val="minMax"/>
+        </c:scaling>
+        <c:axPos val="l"/>
+        <c:majorGridlines/>
+        <c:numFmt formatCode="General" sourceLinked="1"/>
+        <c:tickLblPos val="nextTo"/>
+        <c:crossAx val="94899200"/>
+        <c:crosses val="autoZero"/>
+        <c:crossBetween val="between"/>
+      </c:valAx>
+    </c:plotArea>
+    <c:legend>
+      <c:legendPos val="r"/>
+    </c:legend>
+    <c:plotVisOnly val="1"/>
+  </c:chart>
+  <c:externalData r:id="rId1"/>
+</c:chartSpace>
+</file>
+
+<file path=word/charts/chart6.xml><?xml version="1.0" encoding="utf-8"?>
+<c:chartSpace xmlns:c="http://schemas.openxmlformats.org/drawingml/2006/chart" xmlns:a="http://schemas.openxmlformats.org/drawingml/2006/main" xmlns:r="http://schemas.openxmlformats.org/officeDocument/2006/relationships">
+  <c:date1904 val="1"/>
+  <c:lang val="en-US"/>
+  <c:chart>
+    <c:title>
+      <c:tx>
+        <c:rich>
+          <a:bodyPr/>
+          <a:lstStyle/>
+          <a:p>
+            <a:pPr>
+              <a:defRPr/>
+            </a:pPr>
+            <a:r>
+              <a:rPr lang="en-US" sz="1200" b="0"/>
+              <a:t>Cluster</a:t>
+            </a:r>
+            <a:r>
+              <a:rPr lang="en-US" sz="1200" b="0" baseline="0"/>
+              <a:t> 4 Histogram</a:t>
+            </a:r>
+          </a:p>
+          <a:p>
+            <a:pPr>
+              <a:defRPr/>
+            </a:pPr>
+            <a:r>
+              <a:rPr lang="en-US" sz="1200" b="0" baseline="0"/>
+              <a:t>Main Topic: grain</a:t>
+            </a:r>
+            <a:endParaRPr lang="en-US" sz="1200" b="0"/>
+          </a:p>
+        </c:rich>
+      </c:tx>
+    </c:title>
+    <c:plotArea>
+      <c:layout/>
+      <c:barChart>
+        <c:barDir val="col"/>
+        <c:grouping val="clustered"/>
+        <c:ser>
+          <c:idx val="0"/>
+          <c:order val="0"/>
+          <c:cat>
+            <c:strRef>
+              <c:f>Sheet2!$B$2:$J$2</c:f>
+              <c:strCache>
+                <c:ptCount val="9"/>
+                <c:pt idx="0">
+                  <c:v>acq</c:v>
+                </c:pt>
+                <c:pt idx="1">
+                  <c:v>money-fx</c:v>
+                </c:pt>
+                <c:pt idx="2">
+                  <c:v>grain</c:v>
+                </c:pt>
+                <c:pt idx="3">
+                  <c:v>crude</c:v>
+                </c:pt>
+                <c:pt idx="4">
+                  <c:v>trade</c:v>
+                </c:pt>
+                <c:pt idx="5">
+                  <c:v>interest</c:v>
+                </c:pt>
+                <c:pt idx="6">
+                  <c:v>ship</c:v>
+                </c:pt>
+                <c:pt idx="7">
+                  <c:v>wheat</c:v>
+                </c:pt>
+                <c:pt idx="8">
+                  <c:v>corn</c:v>
+                </c:pt>
+              </c:strCache>
+            </c:strRef>
+          </c:cat>
+          <c:val>
+            <c:numRef>
+              <c:f>Sheet2!$B$6:$J$6</c:f>
+              <c:numCache>
+                <c:formatCode>General</c:formatCode>
+                <c:ptCount val="9"/>
+                <c:pt idx="0">
+                  <c:v>0</c:v>
+                </c:pt>
+                <c:pt idx="1">
+                  <c:v>0</c:v>
+                </c:pt>
+                <c:pt idx="2">
+                  <c:v>132</c:v>
+                </c:pt>
+                <c:pt idx="3">
+                  <c:v>17</c:v>
+                </c:pt>
+                <c:pt idx="4">
+                  <c:v>5</c:v>
+                </c:pt>
+                <c:pt idx="5">
+                  <c:v>0</c:v>
+                </c:pt>
+                <c:pt idx="6">
+                  <c:v>18</c:v>
+                </c:pt>
+                <c:pt idx="7">
+                  <c:v>68</c:v>
+                </c:pt>
+                <c:pt idx="8">
+                  <c:v>62</c:v>
+                </c:pt>
+              </c:numCache>
+            </c:numRef>
+          </c:val>
+        </c:ser>
+        <c:axId val="102449536"/>
+        <c:axId val="102451072"/>
+      </c:barChart>
+      <c:catAx>
+        <c:axId val="102449536"/>
+        <c:scaling>
+          <c:orientation val="minMax"/>
+        </c:scaling>
+        <c:axPos val="b"/>
+        <c:tickLblPos val="nextTo"/>
+        <c:crossAx val="102451072"/>
+        <c:crosses val="autoZero"/>
+        <c:auto val="1"/>
+        <c:lblAlgn val="ctr"/>
+        <c:lblOffset val="100"/>
+      </c:catAx>
+      <c:valAx>
+        <c:axId val="102451072"/>
+        <c:scaling>
+          <c:orientation val="minMax"/>
+        </c:scaling>
+        <c:axPos val="l"/>
+        <c:majorGridlines/>
+        <c:numFmt formatCode="General" sourceLinked="1"/>
+        <c:tickLblPos val="nextTo"/>
+        <c:crossAx val="102449536"/>
+        <c:crosses val="autoZero"/>
+        <c:crossBetween val="between"/>
+      </c:valAx>
+    </c:plotArea>
+    <c:legend>
+      <c:legendPos val="r"/>
+    </c:legend>
+    <c:plotVisOnly val="1"/>
+  </c:chart>
+  <c:externalData r:id="rId1"/>
+</c:chartSpace>
+</file>
+
+<file path=word/charts/chart7.xml><?xml version="1.0" encoding="utf-8"?>
+<c:chartSpace xmlns:c="http://schemas.openxmlformats.org/drawingml/2006/chart" xmlns:a="http://schemas.openxmlformats.org/drawingml/2006/main" xmlns:r="http://schemas.openxmlformats.org/officeDocument/2006/relationships">
+  <c:date1904 val="1"/>
+  <c:lang val="en-US"/>
+  <c:chart>
+    <c:title>
+      <c:tx>
+        <c:rich>
+          <a:bodyPr/>
+          <a:lstStyle/>
+          <a:p>
+            <a:pPr>
+              <a:defRPr/>
+            </a:pPr>
+            <a:r>
+              <a:rPr lang="en-US" sz="1200" b="0"/>
+              <a:t>Cluster</a:t>
+            </a:r>
+            <a:r>
+              <a:rPr lang="en-US" sz="1200" b="0" baseline="0"/>
+              <a:t> 5 Histogram</a:t>
+            </a:r>
+          </a:p>
+          <a:p>
+            <a:pPr>
+              <a:defRPr/>
+            </a:pPr>
+            <a:r>
+              <a:rPr lang="en-US" sz="1200" b="0" baseline="0"/>
+              <a:t>Main Topic: crude</a:t>
+            </a:r>
+            <a:endParaRPr lang="en-US" sz="1200" b="0"/>
+          </a:p>
+        </c:rich>
+      </c:tx>
+    </c:title>
+    <c:plotArea>
+      <c:layout/>
+      <c:barChart>
+        <c:barDir val="col"/>
+        <c:grouping val="clustered"/>
+        <c:ser>
+          <c:idx val="0"/>
+          <c:order val="0"/>
+          <c:cat>
+            <c:strRef>
+              <c:f>Sheet2!$B$2:$J$2</c:f>
+              <c:strCache>
+                <c:ptCount val="9"/>
+                <c:pt idx="0">
+                  <c:v>acq</c:v>
+                </c:pt>
+                <c:pt idx="1">
+                  <c:v>money-fx</c:v>
+                </c:pt>
+                <c:pt idx="2">
+                  <c:v>grain</c:v>
+                </c:pt>
+                <c:pt idx="3">
+                  <c:v>crude</c:v>
+                </c:pt>
+                <c:pt idx="4">
+                  <c:v>trade</c:v>
+                </c:pt>
+                <c:pt idx="5">
+                  <c:v>interest</c:v>
+                </c:pt>
+                <c:pt idx="6">
+                  <c:v>ship</c:v>
+                </c:pt>
+                <c:pt idx="7">
+                  <c:v>wheat</c:v>
+                </c:pt>
+                <c:pt idx="8">
+                  <c:v>corn</c:v>
+                </c:pt>
+              </c:strCache>
+            </c:strRef>
+          </c:cat>
+          <c:val>
+            <c:numRef>
+              <c:f>Sheet2!$B$7:$J$7</c:f>
+              <c:numCache>
+                <c:formatCode>General</c:formatCode>
+                <c:ptCount val="9"/>
+                <c:pt idx="0">
+                  <c:v>14</c:v>
+                </c:pt>
+                <c:pt idx="1">
+                  <c:v>4</c:v>
+                </c:pt>
+                <c:pt idx="2">
+                  <c:v>0</c:v>
+                </c:pt>
+                <c:pt idx="3">
+                  <c:v>199</c:v>
+                </c:pt>
+                <c:pt idx="4">
+                  <c:v>2</c:v>
+                </c:pt>
+                <c:pt idx="5">
+                  <c:v>1</c:v>
+                </c:pt>
+                <c:pt idx="6">
+                  <c:v>1</c:v>
+                </c:pt>
+                <c:pt idx="7">
+                  <c:v>0</c:v>
+                </c:pt>
+                <c:pt idx="8">
+                  <c:v>0</c:v>
+                </c:pt>
+              </c:numCache>
+            </c:numRef>
+          </c:val>
+        </c:ser>
+        <c:axId val="124818944"/>
+        <c:axId val="124820480"/>
+      </c:barChart>
+      <c:catAx>
+        <c:axId val="124818944"/>
+        <c:scaling>
+          <c:orientation val="minMax"/>
+        </c:scaling>
+        <c:axPos val="b"/>
+        <c:tickLblPos val="nextTo"/>
+        <c:crossAx val="124820480"/>
+        <c:crosses val="autoZero"/>
+        <c:auto val="1"/>
+        <c:lblAlgn val="ctr"/>
+        <c:lblOffset val="100"/>
+      </c:catAx>
+      <c:valAx>
+        <c:axId val="124820480"/>
+        <c:scaling>
+          <c:orientation val="minMax"/>
+        </c:scaling>
+        <c:axPos val="l"/>
+        <c:majorGridlines/>
+        <c:numFmt formatCode="General" sourceLinked="1"/>
+        <c:tickLblPos val="nextTo"/>
+        <c:crossAx val="124818944"/>
+        <c:crosses val="autoZero"/>
+        <c:crossBetween val="between"/>
+      </c:valAx>
+    </c:plotArea>
+    <c:legend>
+      <c:legendPos val="r"/>
+    </c:legend>
+    <c:plotVisOnly val="1"/>
+  </c:chart>
+  <c:externalData r:id="rId1"/>
+</c:chartSpace>
+</file>
+
+<file path=word/charts/chart8.xml><?xml version="1.0" encoding="utf-8"?>
+<c:chartSpace xmlns:c="http://schemas.openxmlformats.org/drawingml/2006/chart" xmlns:a="http://schemas.openxmlformats.org/drawingml/2006/main" xmlns:r="http://schemas.openxmlformats.org/officeDocument/2006/relationships">
+  <c:date1904 val="1"/>
+  <c:lang val="en-US"/>
+  <c:chart>
+    <c:title>
+      <c:tx>
+        <c:rich>
+          <a:bodyPr/>
+          <a:lstStyle/>
+          <a:p>
+            <a:pPr>
+              <a:defRPr/>
+            </a:pPr>
+            <a:r>
+              <a:rPr lang="en-US" sz="1200" b="0"/>
+              <a:t>Cluster</a:t>
+            </a:r>
+            <a:r>
+              <a:rPr lang="en-US" sz="1200" b="0" baseline="0"/>
+              <a:t> 6 Histogram</a:t>
+            </a:r>
+          </a:p>
+          <a:p>
+            <a:pPr>
+              <a:defRPr/>
+            </a:pPr>
+            <a:r>
+              <a:rPr lang="en-US" sz="1200" b="0" baseline="0"/>
+              <a:t>Main Topic: interest</a:t>
+            </a:r>
+            <a:endParaRPr lang="en-US" sz="1200" b="0"/>
+          </a:p>
+        </c:rich>
+      </c:tx>
+    </c:title>
+    <c:plotArea>
+      <c:layout/>
+      <c:barChart>
+        <c:barDir val="col"/>
+        <c:grouping val="clustered"/>
+        <c:ser>
+          <c:idx val="0"/>
+          <c:order val="0"/>
+          <c:cat>
+            <c:strRef>
+              <c:f>Sheet2!$B$2:$J$2</c:f>
+              <c:strCache>
+                <c:ptCount val="9"/>
+                <c:pt idx="0">
+                  <c:v>acq</c:v>
+                </c:pt>
+                <c:pt idx="1">
+                  <c:v>money-fx</c:v>
+                </c:pt>
+                <c:pt idx="2">
+                  <c:v>grain</c:v>
+                </c:pt>
+                <c:pt idx="3">
+                  <c:v>crude</c:v>
+                </c:pt>
+                <c:pt idx="4">
+                  <c:v>trade</c:v>
+                </c:pt>
+                <c:pt idx="5">
+                  <c:v>interest</c:v>
+                </c:pt>
+                <c:pt idx="6">
+                  <c:v>ship</c:v>
+                </c:pt>
+                <c:pt idx="7">
+                  <c:v>wheat</c:v>
+                </c:pt>
+                <c:pt idx="8">
+                  <c:v>corn</c:v>
+                </c:pt>
+              </c:strCache>
+            </c:strRef>
+          </c:cat>
+          <c:val>
+            <c:numRef>
+              <c:f>Sheet2!$B$8:$J$8</c:f>
+              <c:numCache>
+                <c:formatCode>General</c:formatCode>
+                <c:ptCount val="9"/>
+                <c:pt idx="0">
+                  <c:v>2</c:v>
+                </c:pt>
+                <c:pt idx="1">
+                  <c:v>93</c:v>
+                </c:pt>
+                <c:pt idx="2">
+                  <c:v>1</c:v>
+                </c:pt>
+                <c:pt idx="3">
+                  <c:v>10</c:v>
+                </c:pt>
+                <c:pt idx="4">
+                  <c:v>85</c:v>
+                </c:pt>
+                <c:pt idx="5">
+                  <c:v>126</c:v>
+                </c:pt>
+                <c:pt idx="6">
+                  <c:v>2</c:v>
+                </c:pt>
+                <c:pt idx="7">
+                  <c:v>0</c:v>
+                </c:pt>
+                <c:pt idx="8">
+                  <c:v>0</c:v>
+                </c:pt>
+              </c:numCache>
+            </c:numRef>
+          </c:val>
+        </c:ser>
+        <c:axId val="124844672"/>
+        <c:axId val="124924288"/>
+      </c:barChart>
+      <c:catAx>
+        <c:axId val="124844672"/>
+        <c:scaling>
+          <c:orientation val="minMax"/>
+        </c:scaling>
+        <c:axPos val="b"/>
+        <c:tickLblPos val="nextTo"/>
+        <c:crossAx val="124924288"/>
+        <c:crosses val="autoZero"/>
+        <c:auto val="1"/>
+        <c:lblAlgn val="ctr"/>
+        <c:lblOffset val="100"/>
+      </c:catAx>
+      <c:valAx>
+        <c:axId val="124924288"/>
+        <c:scaling>
+          <c:orientation val="minMax"/>
+        </c:scaling>
+        <c:axPos val="l"/>
+        <c:majorGridlines/>
+        <c:numFmt formatCode="General" sourceLinked="1"/>
+        <c:tickLblPos val="nextTo"/>
+        <c:crossAx val="124844672"/>
+        <c:crosses val="autoZero"/>
+        <c:crossBetween val="between"/>
+      </c:valAx>
+    </c:plotArea>
+    <c:legend>
+      <c:legendPos val="r"/>
+    </c:legend>
+    <c:plotVisOnly val="1"/>
+  </c:chart>
+  <c:externalData r:id="rId1"/>
+</c:chartSpace>
+</file>
+
+<file path=word/charts/chart9.xml><?xml version="1.0" encoding="utf-8"?>
+<c:chartSpace xmlns:c="http://schemas.openxmlformats.org/drawingml/2006/chart" xmlns:a="http://schemas.openxmlformats.org/drawingml/2006/main" xmlns:r="http://schemas.openxmlformats.org/officeDocument/2006/relationships">
+  <c:date1904 val="1"/>
+  <c:lang val="en-US"/>
+  <c:chart>
+    <c:title>
+      <c:tx>
+        <c:rich>
+          <a:bodyPr/>
+          <a:lstStyle/>
+          <a:p>
+            <a:pPr>
+              <a:defRPr/>
+            </a:pPr>
+            <a:r>
+              <a:rPr lang="en-US" sz="1200" b="0"/>
+              <a:t>Cluster</a:t>
+            </a:r>
+            <a:r>
+              <a:rPr lang="en-US" sz="1200" b="0" baseline="0"/>
+              <a:t> 7 Histogram</a:t>
+            </a:r>
+          </a:p>
+          <a:p>
+            <a:pPr>
+              <a:defRPr/>
+            </a:pPr>
+            <a:r>
+              <a:rPr lang="en-US" sz="1200" b="0" baseline="0"/>
+              <a:t>Main Topic: acq</a:t>
+            </a:r>
+            <a:endParaRPr lang="en-US" sz="1200" b="0"/>
+          </a:p>
+        </c:rich>
+      </c:tx>
+    </c:title>
+    <c:plotArea>
+      <c:layout/>
+      <c:barChart>
+        <c:barDir val="col"/>
+        <c:grouping val="clustered"/>
+        <c:ser>
+          <c:idx val="0"/>
+          <c:order val="0"/>
+          <c:cat>
+            <c:strRef>
+              <c:f>Sheet2!$B$2:$J$2</c:f>
+              <c:strCache>
+                <c:ptCount val="9"/>
+                <c:pt idx="0">
+                  <c:v>acq</c:v>
+                </c:pt>
+                <c:pt idx="1">
+                  <c:v>money-fx</c:v>
+                </c:pt>
+                <c:pt idx="2">
+                  <c:v>grain</c:v>
+                </c:pt>
+                <c:pt idx="3">
+                  <c:v>crude</c:v>
+                </c:pt>
+                <c:pt idx="4">
+                  <c:v>trade</c:v>
+                </c:pt>
+                <c:pt idx="5">
+                  <c:v>interest</c:v>
+                </c:pt>
+                <c:pt idx="6">
+                  <c:v>ship</c:v>
+                </c:pt>
+                <c:pt idx="7">
+                  <c:v>wheat</c:v>
+                </c:pt>
+                <c:pt idx="8">
+                  <c:v>corn</c:v>
+                </c:pt>
+              </c:strCache>
+            </c:strRef>
+          </c:cat>
+          <c:val>
+            <c:numRef>
+              <c:f>Sheet2!$B$9:$J$9</c:f>
+              <c:numCache>
+                <c:formatCode>General</c:formatCode>
+                <c:ptCount val="9"/>
+                <c:pt idx="0">
+                  <c:v>369</c:v>
+                </c:pt>
+                <c:pt idx="1">
+                  <c:v>2</c:v>
+                </c:pt>
+                <c:pt idx="2">
+                  <c:v>2</c:v>
+                </c:pt>
+                <c:pt idx="3">
+                  <c:v>21</c:v>
+                </c:pt>
+                <c:pt idx="4">
+                  <c:v>1</c:v>
+                </c:pt>
+                <c:pt idx="5">
+                  <c:v>2</c:v>
+                </c:pt>
+                <c:pt idx="6">
+                  <c:v>15</c:v>
+                </c:pt>
+                <c:pt idx="7">
+                  <c:v>0</c:v>
+                </c:pt>
+                <c:pt idx="8">
+                  <c:v>2</c:v>
+                </c:pt>
+              </c:numCache>
+            </c:numRef>
+          </c:val>
+        </c:ser>
+        <c:axId val="124989440"/>
+        <c:axId val="124990976"/>
+      </c:barChart>
+      <c:catAx>
+        <c:axId val="124989440"/>
+        <c:scaling>
+          <c:orientation val="minMax"/>
+        </c:scaling>
+        <c:axPos val="b"/>
+        <c:tickLblPos val="nextTo"/>
+        <c:crossAx val="124990976"/>
+        <c:crosses val="autoZero"/>
+        <c:auto val="1"/>
+        <c:lblAlgn val="ctr"/>
+        <c:lblOffset val="100"/>
+      </c:catAx>
+      <c:valAx>
+        <c:axId val="124990976"/>
+        <c:scaling>
+          <c:orientation val="minMax"/>
+        </c:scaling>
+        <c:axPos val="l"/>
+        <c:majorGridlines/>
+        <c:numFmt formatCode="General" sourceLinked="1"/>
+        <c:tickLblPos val="nextTo"/>
+        <c:crossAx val="124989440"/>
+        <c:crosses val="autoZero"/>
+        <c:crossBetween val="between"/>
       </c:valAx>
     </c:plotArea>
     <c:legend>

</xml_diff>